<commit_message>
presentational and container components
</commit_message>
<xml_diff>
--- a/project Proposol.docx
+++ b/project Proposol.docx
@@ -37,16 +37,16 @@
         <w:rPr>
           <w:rFonts w:ascii="Times New Roman" w:hAnsi="Times New Roman" w:cs="Times New Roman"/>
           <w:b/>
-          <w:sz w:val="32"/>
-          <w:szCs w:val="32"/>
+          <w:sz w:val="24"/>
+          <w:szCs w:val="24"/>
         </w:rPr>
       </w:pPr>
       <w:r>
         <w:rPr>
           <w:rFonts w:ascii="Times New Roman" w:hAnsi="Times New Roman" w:cs="Times New Roman"/>
           <w:b/>
-          <w:sz w:val="32"/>
-          <w:szCs w:val="32"/>
+          <w:sz w:val="24"/>
+          <w:szCs w:val="24"/>
         </w:rPr>
         <w:t xml:space="preserve">Introduction </w:t>
       </w:r>
@@ -55,8 +55,552 @@
       <w:pPr>
         <w:rPr>
           <w:rFonts w:ascii="Times New Roman" w:hAnsi="Times New Roman" w:cs="Times New Roman"/>
-          <w:sz w:val="32"/>
-          <w:szCs w:val="32"/>
+          <w:sz w:val="24"/>
+          <w:szCs w:val="24"/>
+        </w:rPr>
+      </w:pPr>
+      <w:r>
+        <w:rPr>
+          <w:rFonts w:ascii="Times New Roman" w:hAnsi="Times New Roman" w:cs="Times New Roman"/>
+          <w:sz w:val="24"/>
+          <w:szCs w:val="24"/>
+        </w:rPr>
+        <w:t>This application is web based application system that will bring the solution for the tourist in my country and also some other people need to rent a car in local (or in country) such as people who have the weeding and some other events that required people to use cars.</w:t>
+      </w:r>
+    </w:p>
+    <w:p>
+      <w:pPr>
+        <w:rPr>
+          <w:rFonts w:ascii="Times New Roman" w:hAnsi="Times New Roman" w:cs="Times New Roman"/>
+          <w:sz w:val="24"/>
+          <w:szCs w:val="24"/>
+        </w:rPr>
+      </w:pPr>
+      <w:r>
+        <w:rPr>
+          <w:rFonts w:ascii="Times New Roman" w:hAnsi="Times New Roman" w:cs="Times New Roman"/>
+          <w:sz w:val="24"/>
+          <w:szCs w:val="24"/>
+        </w:rPr>
+        <w:t>As the goals of my project is to:</w:t>
+      </w:r>
+    </w:p>
+    <w:p>
+      <w:pPr>
+        <w:pStyle w:val="ListParagraph"/>
+        <w:numPr>
+          <w:ilvl w:val="0"/>
+          <w:numId w:val="1"/>
+        </w:numPr>
+        <w:rPr>
+          <w:rFonts w:ascii="Times New Roman" w:hAnsi="Times New Roman" w:cs="Times New Roman"/>
+          <w:sz w:val="24"/>
+          <w:szCs w:val="24"/>
+        </w:rPr>
+      </w:pPr>
+      <w:r>
+        <w:rPr>
+          <w:rFonts w:ascii="Times New Roman" w:hAnsi="Times New Roman" w:cs="Times New Roman"/>
+          <w:sz w:val="24"/>
+          <w:szCs w:val="24"/>
+        </w:rPr>
+        <w:t>C</w:t>
+      </w:r>
+      <w:r>
+        <w:rPr>
+          <w:rFonts w:ascii="Times New Roman" w:hAnsi="Times New Roman" w:cs="Times New Roman"/>
+          <w:sz w:val="24"/>
+          <w:szCs w:val="24"/>
+        </w:rPr>
+        <w:t>onnect people that have cars to rent and people that what the cars to use</w:t>
+      </w:r>
+      <w:r>
+        <w:rPr>
+          <w:rFonts w:ascii="Times New Roman" w:hAnsi="Times New Roman" w:cs="Times New Roman"/>
+          <w:sz w:val="24"/>
+          <w:szCs w:val="24"/>
+        </w:rPr>
+        <w:t>.</w:t>
+      </w:r>
+    </w:p>
+    <w:p>
+      <w:pPr>
+        <w:pStyle w:val="ListParagraph"/>
+        <w:numPr>
+          <w:ilvl w:val="0"/>
+          <w:numId w:val="1"/>
+        </w:numPr>
+        <w:rPr>
+          <w:rFonts w:ascii="Times New Roman" w:hAnsi="Times New Roman" w:cs="Times New Roman"/>
+          <w:sz w:val="24"/>
+          <w:szCs w:val="24"/>
+        </w:rPr>
+      </w:pPr>
+      <w:r>
+        <w:rPr>
+          <w:rFonts w:ascii="Times New Roman" w:hAnsi="Times New Roman" w:cs="Times New Roman"/>
+          <w:sz w:val="24"/>
+          <w:szCs w:val="24"/>
+        </w:rPr>
+        <w:t>Improve the advertising or people’s cars in order to be known by the people need it for rent.</w:t>
+      </w:r>
+      <w:r>
+        <w:rPr>
+          <w:rFonts w:ascii="Times New Roman" w:hAnsi="Times New Roman" w:cs="Times New Roman"/>
+          <w:sz w:val="24"/>
+          <w:szCs w:val="24"/>
+        </w:rPr>
+        <w:t xml:space="preserve"> </w:t>
+      </w:r>
+    </w:p>
+    <w:p>
+      <w:pPr>
+        <w:rPr>
+          <w:rFonts w:ascii="Times New Roman" w:hAnsi="Times New Roman" w:cs="Times New Roman"/>
+          <w:sz w:val="24"/>
+          <w:szCs w:val="24"/>
+        </w:rPr>
+      </w:pPr>
+      <w:r>
+        <w:rPr>
+          <w:rFonts w:ascii="Times New Roman" w:hAnsi="Times New Roman" w:cs="Times New Roman"/>
+          <w:sz w:val="24"/>
+          <w:szCs w:val="24"/>
+        </w:rPr>
+        <w:t>This application will provide some benefits to different people such as End-user who is the people who what car to rent and people that have the cars to rent also will benefits from system by publishing their cars on public in order to be known by people which will rise their car clients, and also as the owner of system I will have profit form the people that will post their cars on the platform.</w:t>
+      </w:r>
+    </w:p>
+    <w:p>
+      <w:pPr>
+        <w:rPr>
+          <w:rFonts w:ascii="Times New Roman" w:hAnsi="Times New Roman" w:cs="Times New Roman"/>
+          <w:b/>
+          <w:sz w:val="24"/>
+          <w:szCs w:val="24"/>
+        </w:rPr>
+      </w:pPr>
+      <w:r>
+        <w:rPr>
+          <w:rFonts w:ascii="Times New Roman" w:hAnsi="Times New Roman" w:cs="Times New Roman"/>
+          <w:b/>
+          <w:sz w:val="24"/>
+          <w:szCs w:val="24"/>
+        </w:rPr>
+        <w:t xml:space="preserve">Expected features  </w:t>
+      </w:r>
+    </w:p>
+    <w:p>
+      <w:pPr>
+        <w:rPr>
+          <w:rFonts w:ascii="Times New Roman" w:hAnsi="Times New Roman" w:cs="Times New Roman"/>
+          <w:sz w:val="24"/>
+          <w:szCs w:val="24"/>
+        </w:rPr>
+      </w:pPr>
+      <w:r>
+        <w:rPr>
+          <w:rFonts w:ascii="Times New Roman" w:hAnsi="Times New Roman" w:cs="Times New Roman"/>
+          <w:sz w:val="24"/>
+          <w:szCs w:val="24"/>
+        </w:rPr>
+        <w:t>This system expect to have different features that are listed below:</w:t>
+      </w:r>
+    </w:p>
+    <w:p>
+      <w:pPr>
+        <w:rPr>
+          <w:rFonts w:ascii="Times New Roman" w:hAnsi="Times New Roman" w:cs="Times New Roman"/>
+          <w:sz w:val="24"/>
+          <w:szCs w:val="24"/>
+        </w:rPr>
+      </w:pPr>
+      <w:r>
+        <w:rPr>
+          <w:rFonts w:ascii="Times New Roman" w:hAnsi="Times New Roman" w:cs="Times New Roman"/>
+          <w:sz w:val="24"/>
+          <w:szCs w:val="24"/>
+        </w:rPr>
+        <w:t>Features on side of End-user or Clients of Cars, people who rents the cars</w:t>
+      </w:r>
+    </w:p>
+    <w:p>
+      <w:pPr>
+        <w:pStyle w:val="ListParagraph"/>
+        <w:numPr>
+          <w:ilvl w:val="0"/>
+          <w:numId w:val="4"/>
+        </w:numPr>
+        <w:rPr>
+          <w:rFonts w:ascii="Times New Roman" w:hAnsi="Times New Roman" w:cs="Times New Roman"/>
+          <w:sz w:val="24"/>
+          <w:szCs w:val="24"/>
+        </w:rPr>
+      </w:pPr>
+      <w:r>
+        <w:rPr>
+          <w:rFonts w:ascii="Times New Roman" w:hAnsi="Times New Roman" w:cs="Times New Roman"/>
+          <w:sz w:val="24"/>
+          <w:szCs w:val="24"/>
+        </w:rPr>
+        <w:t>Visiting web page to see the cars posted.</w:t>
+      </w:r>
+    </w:p>
+    <w:p>
+      <w:pPr>
+        <w:pStyle w:val="ListParagraph"/>
+        <w:numPr>
+          <w:ilvl w:val="0"/>
+          <w:numId w:val="4"/>
+        </w:numPr>
+        <w:rPr>
+          <w:rFonts w:ascii="Times New Roman" w:hAnsi="Times New Roman" w:cs="Times New Roman"/>
+          <w:sz w:val="24"/>
+          <w:szCs w:val="24"/>
+        </w:rPr>
+      </w:pPr>
+      <w:r>
+        <w:rPr>
+          <w:rFonts w:ascii="Times New Roman" w:hAnsi="Times New Roman" w:cs="Times New Roman"/>
+          <w:sz w:val="24"/>
+          <w:szCs w:val="24"/>
+        </w:rPr>
+        <w:t>Book cars based on their choose.</w:t>
+      </w:r>
+    </w:p>
+    <w:p>
+      <w:pPr>
+        <w:pStyle w:val="ListParagraph"/>
+        <w:numPr>
+          <w:ilvl w:val="0"/>
+          <w:numId w:val="4"/>
+        </w:numPr>
+        <w:rPr>
+          <w:rFonts w:ascii="Times New Roman" w:hAnsi="Times New Roman" w:cs="Times New Roman"/>
+          <w:sz w:val="24"/>
+          <w:szCs w:val="24"/>
+        </w:rPr>
+      </w:pPr>
+      <w:r>
+        <w:rPr>
+          <w:rFonts w:ascii="Times New Roman" w:hAnsi="Times New Roman" w:cs="Times New Roman"/>
+          <w:sz w:val="24"/>
+          <w:szCs w:val="24"/>
+        </w:rPr>
+        <w:t>Sending inquiry to the car’s owner.</w:t>
+      </w:r>
+    </w:p>
+    <w:p>
+      <w:pPr>
+        <w:rPr>
+          <w:rFonts w:ascii="Times New Roman" w:hAnsi="Times New Roman" w:cs="Times New Roman"/>
+          <w:sz w:val="24"/>
+          <w:szCs w:val="24"/>
+        </w:rPr>
+      </w:pPr>
+      <w:r>
+        <w:rPr>
+          <w:rFonts w:ascii="Times New Roman" w:hAnsi="Times New Roman" w:cs="Times New Roman"/>
+          <w:sz w:val="24"/>
+          <w:szCs w:val="24"/>
+        </w:rPr>
+        <w:t>Features on the side of the owner of cars (partners in system).</w:t>
+      </w:r>
+    </w:p>
+    <w:p>
+      <w:pPr>
+        <w:pStyle w:val="ListParagraph"/>
+        <w:numPr>
+          <w:ilvl w:val="0"/>
+          <w:numId w:val="3"/>
+        </w:numPr>
+        <w:rPr>
+          <w:rFonts w:ascii="Times New Roman" w:hAnsi="Times New Roman" w:cs="Times New Roman"/>
+          <w:sz w:val="24"/>
+          <w:szCs w:val="24"/>
+        </w:rPr>
+      </w:pPr>
+      <w:r>
+        <w:rPr>
+          <w:rFonts w:ascii="Times New Roman" w:hAnsi="Times New Roman" w:cs="Times New Roman"/>
+          <w:sz w:val="24"/>
+          <w:szCs w:val="24"/>
+        </w:rPr>
+        <w:t>Creating account in order to continue other activities and Login.</w:t>
+      </w:r>
+    </w:p>
+    <w:p>
+      <w:pPr>
+        <w:pStyle w:val="ListParagraph"/>
+        <w:numPr>
+          <w:ilvl w:val="0"/>
+          <w:numId w:val="3"/>
+        </w:numPr>
+        <w:rPr>
+          <w:rFonts w:ascii="Times New Roman" w:hAnsi="Times New Roman" w:cs="Times New Roman"/>
+          <w:sz w:val="24"/>
+          <w:szCs w:val="24"/>
+        </w:rPr>
+      </w:pPr>
+      <w:r>
+        <w:rPr>
+          <w:rFonts w:ascii="Times New Roman" w:hAnsi="Times New Roman" w:cs="Times New Roman"/>
+          <w:sz w:val="24"/>
+          <w:szCs w:val="24"/>
+        </w:rPr>
+        <w:t>Posting their cars on the platform.</w:t>
+      </w:r>
+    </w:p>
+    <w:p>
+      <w:pPr>
+        <w:pStyle w:val="ListParagraph"/>
+        <w:numPr>
+          <w:ilvl w:val="0"/>
+          <w:numId w:val="3"/>
+        </w:numPr>
+        <w:rPr>
+          <w:rFonts w:ascii="Times New Roman" w:hAnsi="Times New Roman" w:cs="Times New Roman"/>
+          <w:sz w:val="24"/>
+          <w:szCs w:val="24"/>
+        </w:rPr>
+      </w:pPr>
+      <w:r>
+        <w:rPr>
+          <w:rFonts w:ascii="Times New Roman" w:hAnsi="Times New Roman" w:cs="Times New Roman"/>
+          <w:sz w:val="24"/>
+          <w:szCs w:val="24"/>
+        </w:rPr>
+        <w:t>Approve the car booking on their cars or reject.</w:t>
+      </w:r>
+    </w:p>
+    <w:p>
+      <w:pPr>
+        <w:pStyle w:val="ListParagraph"/>
+        <w:numPr>
+          <w:ilvl w:val="0"/>
+          <w:numId w:val="3"/>
+        </w:numPr>
+        <w:rPr>
+          <w:rFonts w:ascii="Times New Roman" w:hAnsi="Times New Roman" w:cs="Times New Roman"/>
+          <w:sz w:val="24"/>
+          <w:szCs w:val="24"/>
+        </w:rPr>
+      </w:pPr>
+      <w:r>
+        <w:rPr>
+          <w:rFonts w:ascii="Times New Roman" w:hAnsi="Times New Roman" w:cs="Times New Roman"/>
+          <w:sz w:val="24"/>
+          <w:szCs w:val="24"/>
+        </w:rPr>
+        <w:t xml:space="preserve">Get inquiry from clients. </w:t>
+      </w:r>
+    </w:p>
+    <w:p>
+      <w:pPr>
+        <w:rPr>
+          <w:rFonts w:ascii="Times New Roman" w:hAnsi="Times New Roman" w:cs="Times New Roman"/>
+          <w:b/>
+          <w:sz w:val="24"/>
+          <w:szCs w:val="24"/>
+        </w:rPr>
+      </w:pPr>
+      <w:r>
+        <w:rPr>
+          <w:rFonts w:ascii="Times New Roman" w:hAnsi="Times New Roman" w:cs="Times New Roman"/>
+          <w:b/>
+          <w:sz w:val="24"/>
+          <w:szCs w:val="24"/>
+        </w:rPr>
+        <w:t xml:space="preserve">Market survey </w:t>
+      </w:r>
+    </w:p>
+    <w:p>
+      <w:pPr>
+        <w:rPr>
+          <w:rFonts w:ascii="Times New Roman" w:hAnsi="Times New Roman" w:cs="Times New Roman"/>
+          <w:sz w:val="24"/>
+          <w:szCs w:val="24"/>
+        </w:rPr>
+      </w:pPr>
+      <w:r>
+        <w:rPr>
+          <w:rFonts w:ascii="Times New Roman" w:hAnsi="Times New Roman" w:cs="Times New Roman"/>
+          <w:sz w:val="24"/>
+          <w:szCs w:val="24"/>
+        </w:rPr>
+        <w:t>Most of the web that are already running, have the same features as my project. There is no much difference with my project. But I got some idea from that those web sites about how the contents arranged on the site and how activity follow each other.</w:t>
+      </w:r>
+    </w:p>
+    <w:p>
+      <w:pPr>
+        <w:rPr>
+          <w:rFonts w:ascii="Times New Roman" w:hAnsi="Times New Roman" w:cs="Times New Roman"/>
+          <w:sz w:val="24"/>
+          <w:szCs w:val="24"/>
+        </w:rPr>
+      </w:pPr>
+    </w:p>
+    <w:p>
+      <w:pPr>
+        <w:rPr>
+          <w:rFonts w:ascii="Times New Roman" w:hAnsi="Times New Roman" w:cs="Times New Roman"/>
+          <w:b/>
+          <w:sz w:val="24"/>
+          <w:szCs w:val="24"/>
+        </w:rPr>
+      </w:pPr>
+      <w:r>
+        <w:rPr>
+          <w:rFonts w:ascii="Times New Roman" w:hAnsi="Times New Roman" w:cs="Times New Roman"/>
+          <w:b/>
+          <w:sz w:val="24"/>
+          <w:szCs w:val="24"/>
+        </w:rPr>
+        <w:t>References</w:t>
+      </w:r>
+    </w:p>
+    <w:p>
+      <w:pPr>
+        <w:pStyle w:val="ListParagraph"/>
+        <w:numPr>
+          <w:ilvl w:val="0"/>
+          <w:numId w:val="5"/>
+        </w:numPr>
+        <w:rPr>
+          <w:rFonts w:ascii="Times New Roman" w:hAnsi="Times New Roman" w:cs="Times New Roman"/>
+          <w:b/>
+          <w:sz w:val="24"/>
+          <w:szCs w:val="24"/>
+        </w:rPr>
+      </w:pPr>
+      <w:hyperlink r:id="rId5" w:history="1">
+        <w:r>
+          <w:rPr>
+            <w:rStyle w:val="Hyperlink"/>
+            <w:rFonts w:ascii="Times New Roman" w:hAnsi="Times New Roman" w:cs="Times New Roman"/>
+            <w:b/>
+            <w:sz w:val="24"/>
+            <w:szCs w:val="24"/>
+          </w:rPr>
+          <w:t>https://rentacarwanda.com/</w:t>
+        </w:r>
+      </w:hyperlink>
+    </w:p>
+    <w:p>
+      <w:pPr>
+        <w:pStyle w:val="ListParagraph"/>
+        <w:numPr>
+          <w:ilvl w:val="0"/>
+          <w:numId w:val="5"/>
+        </w:numPr>
+        <w:rPr>
+          <w:rFonts w:ascii="Times New Roman" w:hAnsi="Times New Roman" w:cs="Times New Roman"/>
+          <w:b/>
+          <w:sz w:val="24"/>
+          <w:szCs w:val="24"/>
+        </w:rPr>
+      </w:pPr>
+      <w:hyperlink r:id="rId6" w:history="1">
+        <w:r>
+          <w:rPr>
+            <w:rStyle w:val="Hyperlink"/>
+            <w:rFonts w:ascii="Times New Roman" w:hAnsi="Times New Roman" w:cs="Times New Roman"/>
+            <w:b/>
+            <w:sz w:val="24"/>
+            <w:szCs w:val="24"/>
+          </w:rPr>
+          <w:t>https://www.europcar.com/vehicle-rental</w:t>
+        </w:r>
+      </w:hyperlink>
+    </w:p>
+    <w:p>
+      <w:pPr>
+        <w:pStyle w:val="ListParagraph"/>
+        <w:numPr>
+          <w:ilvl w:val="0"/>
+          <w:numId w:val="5"/>
+        </w:numPr>
+        <w:rPr>
+          <w:rFonts w:ascii="Times New Roman" w:hAnsi="Times New Roman" w:cs="Times New Roman"/>
+          <w:b/>
+          <w:sz w:val="24"/>
+          <w:szCs w:val="24"/>
+        </w:rPr>
+      </w:pPr>
+      <w:hyperlink r:id="rId7" w:history="1">
+        <w:r>
+          <w:rPr>
+            <w:rStyle w:val="Hyperlink"/>
+            <w:rFonts w:ascii="Times New Roman" w:hAnsi="Times New Roman" w:cs="Times New Roman"/>
+            <w:b/>
+            <w:sz w:val="24"/>
+            <w:szCs w:val="24"/>
+          </w:rPr>
+          <w:t>https://www.vevs.com/car-rental-websites/</w:t>
+        </w:r>
+      </w:hyperlink>
+    </w:p>
+    <w:p>
+      <w:pPr>
+        <w:pStyle w:val="ListParagraph"/>
+        <w:numPr>
+          <w:ilvl w:val="0"/>
+          <w:numId w:val="5"/>
+        </w:numPr>
+        <w:rPr>
+          <w:rFonts w:ascii="Times New Roman" w:hAnsi="Times New Roman" w:cs="Times New Roman"/>
+          <w:b/>
+          <w:sz w:val="24"/>
+          <w:szCs w:val="24"/>
+        </w:rPr>
+      </w:pPr>
+      <w:hyperlink r:id="rId8" w:history="1">
+        <w:r>
+          <w:rPr>
+            <w:rStyle w:val="Hyperlink"/>
+            <w:rFonts w:ascii="Times New Roman" w:hAnsi="Times New Roman" w:cs="Times New Roman"/>
+            <w:b/>
+            <w:sz w:val="24"/>
+            <w:szCs w:val="24"/>
+          </w:rPr>
+          <w:t>https://hireacarrwanda.com/</w:t>
+        </w:r>
+      </w:hyperlink>
+    </w:p>
+    <w:p>
+      <w:pPr>
+        <w:pStyle w:val="ListParagraph"/>
+        <w:numPr>
+          <w:ilvl w:val="0"/>
+          <w:numId w:val="5"/>
+        </w:numPr>
+        <w:rPr>
+          <w:rFonts w:ascii="Times New Roman" w:hAnsi="Times New Roman" w:cs="Times New Roman"/>
+          <w:b/>
+          <w:sz w:val="24"/>
+          <w:szCs w:val="24"/>
+        </w:rPr>
+      </w:pPr>
+      <w:hyperlink r:id="rId9" w:history="1">
+        <w:r>
+          <w:rPr>
+            <w:rStyle w:val="Hyperlink"/>
+            <w:rFonts w:ascii="Times New Roman" w:hAnsi="Times New Roman" w:cs="Times New Roman"/>
+            <w:b/>
+            <w:sz w:val="24"/>
+            <w:szCs w:val="24"/>
+          </w:rPr>
+          <w:t>https://kigalicarrentals.com/</w:t>
+        </w:r>
+      </w:hyperlink>
+    </w:p>
+    <w:p>
+      <w:pPr>
+        <w:pStyle w:val="ListParagraph"/>
+        <w:rPr>
+          <w:rFonts w:ascii="Times New Roman" w:hAnsi="Times New Roman" w:cs="Times New Roman"/>
+          <w:b/>
+          <w:sz w:val="24"/>
+          <w:szCs w:val="24"/>
         </w:rPr>
       </w:pPr>
       <w:bookmarkStart w:id="0" w:name="_GoBack"/>
@@ -70,6 +614,591 @@
     </w:sectPr>
   </w:body>
 </w:document>
+</file>
+
+<file path=word/numbering.xml><?xml version="1.0" encoding="utf-8"?>
+<w:numbering xmlns:wpc="http://schemas.microsoft.com/office/word/2010/wordprocessingCanvas" xmlns:mc="http://schemas.openxmlformats.org/markup-compatibility/2006" xmlns:o="urn:schemas-microsoft-com:office:office" xmlns:r="http://schemas.openxmlformats.org/officeDocument/2006/relationships" xmlns:m="http://schemas.openxmlformats.org/officeDocument/2006/math" xmlns:v="urn:schemas-microsoft-com:vml" xmlns:wp14="http://schemas.microsoft.com/office/word/2010/wordprocessingDrawing" xmlns:wp="http://schemas.openxmlformats.org/drawingml/2006/wordprocessingDrawing" xmlns:w10="urn:schemas-microsoft-com:office:word" xmlns:w="http://schemas.openxmlformats.org/wordprocessingml/2006/main" xmlns:w14="http://schemas.microsoft.com/office/word/2010/wordml" xmlns:w15="http://schemas.microsoft.com/office/word/2012/wordml" xmlns:wpg="http://schemas.microsoft.com/office/word/2010/wordprocessingGroup" xmlns:wpi="http://schemas.microsoft.com/office/word/2010/wordprocessingInk" xmlns:wne="http://schemas.microsoft.com/office/word/2006/wordml" xmlns:wps="http://schemas.microsoft.com/office/word/2010/wordprocessingShape" mc:Ignorable="w14 w15 wp14">
+  <w:abstractNum w:abstractNumId="0" w15:restartNumberingAfterBreak="0">
+    <w:nsid w:val="0CDA492B"/>
+    <w:multiLevelType w:val="hybridMultilevel"/>
+    <w:tmpl w:val="5CFA78BC"/>
+    <w:lvl w:ilvl="0" w:tplc="0409000B">
+      <w:start w:val="1"/>
+      <w:numFmt w:val="bullet"/>
+      <w:lvlText w:val=""/>
+      <w:lvlJc w:val="left"/>
+      <w:pPr>
+        <w:ind w:left="780" w:hanging="360"/>
+      </w:pPr>
+      <w:rPr>
+        <w:rFonts w:ascii="Wingdings" w:hAnsi="Wingdings" w:hint="default"/>
+      </w:rPr>
+    </w:lvl>
+    <w:lvl w:ilvl="1" w:tplc="04090003" w:tentative="1">
+      <w:start w:val="1"/>
+      <w:numFmt w:val="bullet"/>
+      <w:lvlText w:val="o"/>
+      <w:lvlJc w:val="left"/>
+      <w:pPr>
+        <w:ind w:left="1500" w:hanging="360"/>
+      </w:pPr>
+      <w:rPr>
+        <w:rFonts w:ascii="Courier New" w:hAnsi="Courier New" w:cs="Courier New" w:hint="default"/>
+      </w:rPr>
+    </w:lvl>
+    <w:lvl w:ilvl="2" w:tplc="04090005" w:tentative="1">
+      <w:start w:val="1"/>
+      <w:numFmt w:val="bullet"/>
+      <w:lvlText w:val=""/>
+      <w:lvlJc w:val="left"/>
+      <w:pPr>
+        <w:ind w:left="2220" w:hanging="360"/>
+      </w:pPr>
+      <w:rPr>
+        <w:rFonts w:ascii="Wingdings" w:hAnsi="Wingdings" w:hint="default"/>
+      </w:rPr>
+    </w:lvl>
+    <w:lvl w:ilvl="3" w:tplc="04090001" w:tentative="1">
+      <w:start w:val="1"/>
+      <w:numFmt w:val="bullet"/>
+      <w:lvlText w:val=""/>
+      <w:lvlJc w:val="left"/>
+      <w:pPr>
+        <w:ind w:left="2940" w:hanging="360"/>
+      </w:pPr>
+      <w:rPr>
+        <w:rFonts w:ascii="Symbol" w:hAnsi="Symbol" w:hint="default"/>
+      </w:rPr>
+    </w:lvl>
+    <w:lvl w:ilvl="4" w:tplc="04090003" w:tentative="1">
+      <w:start w:val="1"/>
+      <w:numFmt w:val="bullet"/>
+      <w:lvlText w:val="o"/>
+      <w:lvlJc w:val="left"/>
+      <w:pPr>
+        <w:ind w:left="3660" w:hanging="360"/>
+      </w:pPr>
+      <w:rPr>
+        <w:rFonts w:ascii="Courier New" w:hAnsi="Courier New" w:cs="Courier New" w:hint="default"/>
+      </w:rPr>
+    </w:lvl>
+    <w:lvl w:ilvl="5" w:tplc="04090005" w:tentative="1">
+      <w:start w:val="1"/>
+      <w:numFmt w:val="bullet"/>
+      <w:lvlText w:val=""/>
+      <w:lvlJc w:val="left"/>
+      <w:pPr>
+        <w:ind w:left="4380" w:hanging="360"/>
+      </w:pPr>
+      <w:rPr>
+        <w:rFonts w:ascii="Wingdings" w:hAnsi="Wingdings" w:hint="default"/>
+      </w:rPr>
+    </w:lvl>
+    <w:lvl w:ilvl="6" w:tplc="04090001" w:tentative="1">
+      <w:start w:val="1"/>
+      <w:numFmt w:val="bullet"/>
+      <w:lvlText w:val=""/>
+      <w:lvlJc w:val="left"/>
+      <w:pPr>
+        <w:ind w:left="5100" w:hanging="360"/>
+      </w:pPr>
+      <w:rPr>
+        <w:rFonts w:ascii="Symbol" w:hAnsi="Symbol" w:hint="default"/>
+      </w:rPr>
+    </w:lvl>
+    <w:lvl w:ilvl="7" w:tplc="04090003" w:tentative="1">
+      <w:start w:val="1"/>
+      <w:numFmt w:val="bullet"/>
+      <w:lvlText w:val="o"/>
+      <w:lvlJc w:val="left"/>
+      <w:pPr>
+        <w:ind w:left="5820" w:hanging="360"/>
+      </w:pPr>
+      <w:rPr>
+        <w:rFonts w:ascii="Courier New" w:hAnsi="Courier New" w:cs="Courier New" w:hint="default"/>
+      </w:rPr>
+    </w:lvl>
+    <w:lvl w:ilvl="8" w:tplc="04090005" w:tentative="1">
+      <w:start w:val="1"/>
+      <w:numFmt w:val="bullet"/>
+      <w:lvlText w:val=""/>
+      <w:lvlJc w:val="left"/>
+      <w:pPr>
+        <w:ind w:left="6540" w:hanging="360"/>
+      </w:pPr>
+      <w:rPr>
+        <w:rFonts w:ascii="Wingdings" w:hAnsi="Wingdings" w:hint="default"/>
+      </w:rPr>
+    </w:lvl>
+  </w:abstractNum>
+  <w:abstractNum w:abstractNumId="1" w15:restartNumberingAfterBreak="0">
+    <w:nsid w:val="284066DC"/>
+    <w:multiLevelType w:val="hybridMultilevel"/>
+    <w:tmpl w:val="C4C2E568"/>
+    <w:lvl w:ilvl="0" w:tplc="0409000B">
+      <w:start w:val="1"/>
+      <w:numFmt w:val="bullet"/>
+      <w:lvlText w:val=""/>
+      <w:lvlJc w:val="left"/>
+      <w:pPr>
+        <w:ind w:left="720" w:hanging="360"/>
+      </w:pPr>
+      <w:rPr>
+        <w:rFonts w:ascii="Wingdings" w:hAnsi="Wingdings" w:hint="default"/>
+      </w:rPr>
+    </w:lvl>
+    <w:lvl w:ilvl="1" w:tplc="04090003" w:tentative="1">
+      <w:start w:val="1"/>
+      <w:numFmt w:val="bullet"/>
+      <w:lvlText w:val="o"/>
+      <w:lvlJc w:val="left"/>
+      <w:pPr>
+        <w:ind w:left="1440" w:hanging="360"/>
+      </w:pPr>
+      <w:rPr>
+        <w:rFonts w:ascii="Courier New" w:hAnsi="Courier New" w:cs="Courier New" w:hint="default"/>
+      </w:rPr>
+    </w:lvl>
+    <w:lvl w:ilvl="2" w:tplc="04090005" w:tentative="1">
+      <w:start w:val="1"/>
+      <w:numFmt w:val="bullet"/>
+      <w:lvlText w:val=""/>
+      <w:lvlJc w:val="left"/>
+      <w:pPr>
+        <w:ind w:left="2160" w:hanging="360"/>
+      </w:pPr>
+      <w:rPr>
+        <w:rFonts w:ascii="Wingdings" w:hAnsi="Wingdings" w:hint="default"/>
+      </w:rPr>
+    </w:lvl>
+    <w:lvl w:ilvl="3" w:tplc="04090001" w:tentative="1">
+      <w:start w:val="1"/>
+      <w:numFmt w:val="bullet"/>
+      <w:lvlText w:val=""/>
+      <w:lvlJc w:val="left"/>
+      <w:pPr>
+        <w:ind w:left="2880" w:hanging="360"/>
+      </w:pPr>
+      <w:rPr>
+        <w:rFonts w:ascii="Symbol" w:hAnsi="Symbol" w:hint="default"/>
+      </w:rPr>
+    </w:lvl>
+    <w:lvl w:ilvl="4" w:tplc="04090003" w:tentative="1">
+      <w:start w:val="1"/>
+      <w:numFmt w:val="bullet"/>
+      <w:lvlText w:val="o"/>
+      <w:lvlJc w:val="left"/>
+      <w:pPr>
+        <w:ind w:left="3600" w:hanging="360"/>
+      </w:pPr>
+      <w:rPr>
+        <w:rFonts w:ascii="Courier New" w:hAnsi="Courier New" w:cs="Courier New" w:hint="default"/>
+      </w:rPr>
+    </w:lvl>
+    <w:lvl w:ilvl="5" w:tplc="04090005" w:tentative="1">
+      <w:start w:val="1"/>
+      <w:numFmt w:val="bullet"/>
+      <w:lvlText w:val=""/>
+      <w:lvlJc w:val="left"/>
+      <w:pPr>
+        <w:ind w:left="4320" w:hanging="360"/>
+      </w:pPr>
+      <w:rPr>
+        <w:rFonts w:ascii="Wingdings" w:hAnsi="Wingdings" w:hint="default"/>
+      </w:rPr>
+    </w:lvl>
+    <w:lvl w:ilvl="6" w:tplc="04090001" w:tentative="1">
+      <w:start w:val="1"/>
+      <w:numFmt w:val="bullet"/>
+      <w:lvlText w:val=""/>
+      <w:lvlJc w:val="left"/>
+      <w:pPr>
+        <w:ind w:left="5040" w:hanging="360"/>
+      </w:pPr>
+      <w:rPr>
+        <w:rFonts w:ascii="Symbol" w:hAnsi="Symbol" w:hint="default"/>
+      </w:rPr>
+    </w:lvl>
+    <w:lvl w:ilvl="7" w:tplc="04090003" w:tentative="1">
+      <w:start w:val="1"/>
+      <w:numFmt w:val="bullet"/>
+      <w:lvlText w:val="o"/>
+      <w:lvlJc w:val="left"/>
+      <w:pPr>
+        <w:ind w:left="5760" w:hanging="360"/>
+      </w:pPr>
+      <w:rPr>
+        <w:rFonts w:ascii="Courier New" w:hAnsi="Courier New" w:cs="Courier New" w:hint="default"/>
+      </w:rPr>
+    </w:lvl>
+    <w:lvl w:ilvl="8" w:tplc="04090005" w:tentative="1">
+      <w:start w:val="1"/>
+      <w:numFmt w:val="bullet"/>
+      <w:lvlText w:val=""/>
+      <w:lvlJc w:val="left"/>
+      <w:pPr>
+        <w:ind w:left="6480" w:hanging="360"/>
+      </w:pPr>
+      <w:rPr>
+        <w:rFonts w:ascii="Wingdings" w:hAnsi="Wingdings" w:hint="default"/>
+      </w:rPr>
+    </w:lvl>
+  </w:abstractNum>
+  <w:abstractNum w:abstractNumId="2" w15:restartNumberingAfterBreak="0">
+    <w:nsid w:val="3DF40B9D"/>
+    <w:multiLevelType w:val="hybridMultilevel"/>
+    <w:tmpl w:val="8FAE929E"/>
+    <w:lvl w:ilvl="0" w:tplc="0409000B">
+      <w:start w:val="1"/>
+      <w:numFmt w:val="bullet"/>
+      <w:lvlText w:val=""/>
+      <w:lvlJc w:val="left"/>
+      <w:pPr>
+        <w:ind w:left="720" w:hanging="360"/>
+      </w:pPr>
+      <w:rPr>
+        <w:rFonts w:ascii="Wingdings" w:hAnsi="Wingdings" w:hint="default"/>
+      </w:rPr>
+    </w:lvl>
+    <w:lvl w:ilvl="1" w:tplc="04090003" w:tentative="1">
+      <w:start w:val="1"/>
+      <w:numFmt w:val="bullet"/>
+      <w:lvlText w:val="o"/>
+      <w:lvlJc w:val="left"/>
+      <w:pPr>
+        <w:ind w:left="1440" w:hanging="360"/>
+      </w:pPr>
+      <w:rPr>
+        <w:rFonts w:ascii="Courier New" w:hAnsi="Courier New" w:cs="Courier New" w:hint="default"/>
+      </w:rPr>
+    </w:lvl>
+    <w:lvl w:ilvl="2" w:tplc="04090005" w:tentative="1">
+      <w:start w:val="1"/>
+      <w:numFmt w:val="bullet"/>
+      <w:lvlText w:val=""/>
+      <w:lvlJc w:val="left"/>
+      <w:pPr>
+        <w:ind w:left="2160" w:hanging="360"/>
+      </w:pPr>
+      <w:rPr>
+        <w:rFonts w:ascii="Wingdings" w:hAnsi="Wingdings" w:hint="default"/>
+      </w:rPr>
+    </w:lvl>
+    <w:lvl w:ilvl="3" w:tplc="04090001" w:tentative="1">
+      <w:start w:val="1"/>
+      <w:numFmt w:val="bullet"/>
+      <w:lvlText w:val=""/>
+      <w:lvlJc w:val="left"/>
+      <w:pPr>
+        <w:ind w:left="2880" w:hanging="360"/>
+      </w:pPr>
+      <w:rPr>
+        <w:rFonts w:ascii="Symbol" w:hAnsi="Symbol" w:hint="default"/>
+      </w:rPr>
+    </w:lvl>
+    <w:lvl w:ilvl="4" w:tplc="04090003" w:tentative="1">
+      <w:start w:val="1"/>
+      <w:numFmt w:val="bullet"/>
+      <w:lvlText w:val="o"/>
+      <w:lvlJc w:val="left"/>
+      <w:pPr>
+        <w:ind w:left="3600" w:hanging="360"/>
+      </w:pPr>
+      <w:rPr>
+        <w:rFonts w:ascii="Courier New" w:hAnsi="Courier New" w:cs="Courier New" w:hint="default"/>
+      </w:rPr>
+    </w:lvl>
+    <w:lvl w:ilvl="5" w:tplc="04090005" w:tentative="1">
+      <w:start w:val="1"/>
+      <w:numFmt w:val="bullet"/>
+      <w:lvlText w:val=""/>
+      <w:lvlJc w:val="left"/>
+      <w:pPr>
+        <w:ind w:left="4320" w:hanging="360"/>
+      </w:pPr>
+      <w:rPr>
+        <w:rFonts w:ascii="Wingdings" w:hAnsi="Wingdings" w:hint="default"/>
+      </w:rPr>
+    </w:lvl>
+    <w:lvl w:ilvl="6" w:tplc="04090001" w:tentative="1">
+      <w:start w:val="1"/>
+      <w:numFmt w:val="bullet"/>
+      <w:lvlText w:val=""/>
+      <w:lvlJc w:val="left"/>
+      <w:pPr>
+        <w:ind w:left="5040" w:hanging="360"/>
+      </w:pPr>
+      <w:rPr>
+        <w:rFonts w:ascii="Symbol" w:hAnsi="Symbol" w:hint="default"/>
+      </w:rPr>
+    </w:lvl>
+    <w:lvl w:ilvl="7" w:tplc="04090003" w:tentative="1">
+      <w:start w:val="1"/>
+      <w:numFmt w:val="bullet"/>
+      <w:lvlText w:val="o"/>
+      <w:lvlJc w:val="left"/>
+      <w:pPr>
+        <w:ind w:left="5760" w:hanging="360"/>
+      </w:pPr>
+      <w:rPr>
+        <w:rFonts w:ascii="Courier New" w:hAnsi="Courier New" w:cs="Courier New" w:hint="default"/>
+      </w:rPr>
+    </w:lvl>
+    <w:lvl w:ilvl="8" w:tplc="04090005" w:tentative="1">
+      <w:start w:val="1"/>
+      <w:numFmt w:val="bullet"/>
+      <w:lvlText w:val=""/>
+      <w:lvlJc w:val="left"/>
+      <w:pPr>
+        <w:ind w:left="6480" w:hanging="360"/>
+      </w:pPr>
+      <w:rPr>
+        <w:rFonts w:ascii="Wingdings" w:hAnsi="Wingdings" w:hint="default"/>
+      </w:rPr>
+    </w:lvl>
+  </w:abstractNum>
+  <w:abstractNum w:abstractNumId="3" w15:restartNumberingAfterBreak="0">
+    <w:nsid w:val="45201AD4"/>
+    <w:multiLevelType w:val="hybridMultilevel"/>
+    <w:tmpl w:val="C8B66BCC"/>
+    <w:lvl w:ilvl="0" w:tplc="0409000B">
+      <w:start w:val="1"/>
+      <w:numFmt w:val="bullet"/>
+      <w:lvlText w:val=""/>
+      <w:lvlJc w:val="left"/>
+      <w:pPr>
+        <w:ind w:left="720" w:hanging="360"/>
+      </w:pPr>
+      <w:rPr>
+        <w:rFonts w:ascii="Wingdings" w:hAnsi="Wingdings" w:hint="default"/>
+      </w:rPr>
+    </w:lvl>
+    <w:lvl w:ilvl="1" w:tplc="04090003" w:tentative="1">
+      <w:start w:val="1"/>
+      <w:numFmt w:val="bullet"/>
+      <w:lvlText w:val="o"/>
+      <w:lvlJc w:val="left"/>
+      <w:pPr>
+        <w:ind w:left="1440" w:hanging="360"/>
+      </w:pPr>
+      <w:rPr>
+        <w:rFonts w:ascii="Courier New" w:hAnsi="Courier New" w:cs="Courier New" w:hint="default"/>
+      </w:rPr>
+    </w:lvl>
+    <w:lvl w:ilvl="2" w:tplc="04090005" w:tentative="1">
+      <w:start w:val="1"/>
+      <w:numFmt w:val="bullet"/>
+      <w:lvlText w:val=""/>
+      <w:lvlJc w:val="left"/>
+      <w:pPr>
+        <w:ind w:left="2160" w:hanging="360"/>
+      </w:pPr>
+      <w:rPr>
+        <w:rFonts w:ascii="Wingdings" w:hAnsi="Wingdings" w:hint="default"/>
+      </w:rPr>
+    </w:lvl>
+    <w:lvl w:ilvl="3" w:tplc="04090001" w:tentative="1">
+      <w:start w:val="1"/>
+      <w:numFmt w:val="bullet"/>
+      <w:lvlText w:val=""/>
+      <w:lvlJc w:val="left"/>
+      <w:pPr>
+        <w:ind w:left="2880" w:hanging="360"/>
+      </w:pPr>
+      <w:rPr>
+        <w:rFonts w:ascii="Symbol" w:hAnsi="Symbol" w:hint="default"/>
+      </w:rPr>
+    </w:lvl>
+    <w:lvl w:ilvl="4" w:tplc="04090003" w:tentative="1">
+      <w:start w:val="1"/>
+      <w:numFmt w:val="bullet"/>
+      <w:lvlText w:val="o"/>
+      <w:lvlJc w:val="left"/>
+      <w:pPr>
+        <w:ind w:left="3600" w:hanging="360"/>
+      </w:pPr>
+      <w:rPr>
+        <w:rFonts w:ascii="Courier New" w:hAnsi="Courier New" w:cs="Courier New" w:hint="default"/>
+      </w:rPr>
+    </w:lvl>
+    <w:lvl w:ilvl="5" w:tplc="04090005" w:tentative="1">
+      <w:start w:val="1"/>
+      <w:numFmt w:val="bullet"/>
+      <w:lvlText w:val=""/>
+      <w:lvlJc w:val="left"/>
+      <w:pPr>
+        <w:ind w:left="4320" w:hanging="360"/>
+      </w:pPr>
+      <w:rPr>
+        <w:rFonts w:ascii="Wingdings" w:hAnsi="Wingdings" w:hint="default"/>
+      </w:rPr>
+    </w:lvl>
+    <w:lvl w:ilvl="6" w:tplc="04090001" w:tentative="1">
+      <w:start w:val="1"/>
+      <w:numFmt w:val="bullet"/>
+      <w:lvlText w:val=""/>
+      <w:lvlJc w:val="left"/>
+      <w:pPr>
+        <w:ind w:left="5040" w:hanging="360"/>
+      </w:pPr>
+      <w:rPr>
+        <w:rFonts w:ascii="Symbol" w:hAnsi="Symbol" w:hint="default"/>
+      </w:rPr>
+    </w:lvl>
+    <w:lvl w:ilvl="7" w:tplc="04090003" w:tentative="1">
+      <w:start w:val="1"/>
+      <w:numFmt w:val="bullet"/>
+      <w:lvlText w:val="o"/>
+      <w:lvlJc w:val="left"/>
+      <w:pPr>
+        <w:ind w:left="5760" w:hanging="360"/>
+      </w:pPr>
+      <w:rPr>
+        <w:rFonts w:ascii="Courier New" w:hAnsi="Courier New" w:cs="Courier New" w:hint="default"/>
+      </w:rPr>
+    </w:lvl>
+    <w:lvl w:ilvl="8" w:tplc="04090005" w:tentative="1">
+      <w:start w:val="1"/>
+      <w:numFmt w:val="bullet"/>
+      <w:lvlText w:val=""/>
+      <w:lvlJc w:val="left"/>
+      <w:pPr>
+        <w:ind w:left="6480" w:hanging="360"/>
+      </w:pPr>
+      <w:rPr>
+        <w:rFonts w:ascii="Wingdings" w:hAnsi="Wingdings" w:hint="default"/>
+      </w:rPr>
+    </w:lvl>
+  </w:abstractNum>
+  <w:abstractNum w:abstractNumId="4" w15:restartNumberingAfterBreak="0">
+    <w:nsid w:val="63295ADC"/>
+    <w:multiLevelType w:val="hybridMultilevel"/>
+    <w:tmpl w:val="CBB6B49C"/>
+    <w:lvl w:ilvl="0" w:tplc="0409000B">
+      <w:start w:val="1"/>
+      <w:numFmt w:val="bullet"/>
+      <w:lvlText w:val=""/>
+      <w:lvlJc w:val="left"/>
+      <w:pPr>
+        <w:ind w:left="720" w:hanging="360"/>
+      </w:pPr>
+      <w:rPr>
+        <w:rFonts w:ascii="Wingdings" w:hAnsi="Wingdings" w:hint="default"/>
+      </w:rPr>
+    </w:lvl>
+    <w:lvl w:ilvl="1" w:tplc="04090003" w:tentative="1">
+      <w:start w:val="1"/>
+      <w:numFmt w:val="bullet"/>
+      <w:lvlText w:val="o"/>
+      <w:lvlJc w:val="left"/>
+      <w:pPr>
+        <w:ind w:left="1440" w:hanging="360"/>
+      </w:pPr>
+      <w:rPr>
+        <w:rFonts w:ascii="Courier New" w:hAnsi="Courier New" w:cs="Courier New" w:hint="default"/>
+      </w:rPr>
+    </w:lvl>
+    <w:lvl w:ilvl="2" w:tplc="04090005" w:tentative="1">
+      <w:start w:val="1"/>
+      <w:numFmt w:val="bullet"/>
+      <w:lvlText w:val=""/>
+      <w:lvlJc w:val="left"/>
+      <w:pPr>
+        <w:ind w:left="2160" w:hanging="360"/>
+      </w:pPr>
+      <w:rPr>
+        <w:rFonts w:ascii="Wingdings" w:hAnsi="Wingdings" w:hint="default"/>
+      </w:rPr>
+    </w:lvl>
+    <w:lvl w:ilvl="3" w:tplc="04090001" w:tentative="1">
+      <w:start w:val="1"/>
+      <w:numFmt w:val="bullet"/>
+      <w:lvlText w:val=""/>
+      <w:lvlJc w:val="left"/>
+      <w:pPr>
+        <w:ind w:left="2880" w:hanging="360"/>
+      </w:pPr>
+      <w:rPr>
+        <w:rFonts w:ascii="Symbol" w:hAnsi="Symbol" w:hint="default"/>
+      </w:rPr>
+    </w:lvl>
+    <w:lvl w:ilvl="4" w:tplc="04090003" w:tentative="1">
+      <w:start w:val="1"/>
+      <w:numFmt w:val="bullet"/>
+      <w:lvlText w:val="o"/>
+      <w:lvlJc w:val="left"/>
+      <w:pPr>
+        <w:ind w:left="3600" w:hanging="360"/>
+      </w:pPr>
+      <w:rPr>
+        <w:rFonts w:ascii="Courier New" w:hAnsi="Courier New" w:cs="Courier New" w:hint="default"/>
+      </w:rPr>
+    </w:lvl>
+    <w:lvl w:ilvl="5" w:tplc="04090005" w:tentative="1">
+      <w:start w:val="1"/>
+      <w:numFmt w:val="bullet"/>
+      <w:lvlText w:val=""/>
+      <w:lvlJc w:val="left"/>
+      <w:pPr>
+        <w:ind w:left="4320" w:hanging="360"/>
+      </w:pPr>
+      <w:rPr>
+        <w:rFonts w:ascii="Wingdings" w:hAnsi="Wingdings" w:hint="default"/>
+      </w:rPr>
+    </w:lvl>
+    <w:lvl w:ilvl="6" w:tplc="04090001" w:tentative="1">
+      <w:start w:val="1"/>
+      <w:numFmt w:val="bullet"/>
+      <w:lvlText w:val=""/>
+      <w:lvlJc w:val="left"/>
+      <w:pPr>
+        <w:ind w:left="5040" w:hanging="360"/>
+      </w:pPr>
+      <w:rPr>
+        <w:rFonts w:ascii="Symbol" w:hAnsi="Symbol" w:hint="default"/>
+      </w:rPr>
+    </w:lvl>
+    <w:lvl w:ilvl="7" w:tplc="04090003" w:tentative="1">
+      <w:start w:val="1"/>
+      <w:numFmt w:val="bullet"/>
+      <w:lvlText w:val="o"/>
+      <w:lvlJc w:val="left"/>
+      <w:pPr>
+        <w:ind w:left="5760" w:hanging="360"/>
+      </w:pPr>
+      <w:rPr>
+        <w:rFonts w:ascii="Courier New" w:hAnsi="Courier New" w:cs="Courier New" w:hint="default"/>
+      </w:rPr>
+    </w:lvl>
+    <w:lvl w:ilvl="8" w:tplc="04090005" w:tentative="1">
+      <w:start w:val="1"/>
+      <w:numFmt w:val="bullet"/>
+      <w:lvlText w:val=""/>
+      <w:lvlJc w:val="left"/>
+      <w:pPr>
+        <w:ind w:left="6480" w:hanging="360"/>
+      </w:pPr>
+      <w:rPr>
+        <w:rFonts w:ascii="Wingdings" w:hAnsi="Wingdings" w:hint="default"/>
+      </w:rPr>
+    </w:lvl>
+  </w:abstractNum>
+  <w:num w:numId="1">
+    <w:abstractNumId w:val="0"/>
+  </w:num>
+  <w:num w:numId="2">
+    <w:abstractNumId w:val="4"/>
+  </w:num>
+  <w:num w:numId="3">
+    <w:abstractNumId w:val="2"/>
+  </w:num>
+  <w:num w:numId="4">
+    <w:abstractNumId w:val="3"/>
+  </w:num>
+  <w:num w:numId="5">
+    <w:abstractNumId w:val="1"/>
+  </w:num>
+</w:numbering>
 </file>
 
 <file path=word/styles.xml><?xml version="1.0" encoding="utf-8"?>
@@ -493,6 +1622,28 @@
     <w:semiHidden/>
     <w:unhideWhenUsed/>
   </w:style>
+  <w:style w:type="paragraph" w:styleId="ListParagraph">
+    <w:name w:val="List Paragraph"/>
+    <w:basedOn w:val="Normal"/>
+    <w:uiPriority w:val="34"/>
+    <w:qFormat/>
+    <w:rsid w:val="008C1C5A"/>
+    <w:pPr>
+      <w:ind w:left="720"/>
+      <w:contextualSpacing/>
+    </w:pPr>
+  </w:style>
+  <w:style w:type="character" w:styleId="Hyperlink">
+    <w:name w:val="Hyperlink"/>
+    <w:basedOn w:val="DefaultParagraphFont"/>
+    <w:uiPriority w:val="99"/>
+    <w:unhideWhenUsed/>
+    <w:rsid w:val="00110E01"/>
+    <w:rPr>
+      <w:color w:val="0563C1" w:themeColor="hyperlink"/>
+      <w:u w:val="single"/>
+    </w:rPr>
+  </w:style>
 </w:styles>
 </file>
 

</xml_diff>